<commit_message>
PREGUNTAS 4 Y 5 HECHAS
</commit_message>
<xml_diff>
--- a/Preguntas Tema 2 Ofimática.docx
+++ b/Preguntas Tema 2 Ofimática.docx
@@ -42,8 +42,14 @@
           <w:ilvl w:val="0"/>
           <w:numId w:val="2"/>
         </w:numPr>
-      </w:pPr>
-      <w:r>
+        <w:rPr>
+          <w:b/>
+        </w:rPr>
+      </w:pPr>
+      <w:r>
+        <w:rPr>
+          <w:b/>
+        </w:rPr>
         <w:t>Una clase de programa informático diseñada como herramienta para permitir a los usuarios realizar uno o varios tipos de trabajo</w:t>
       </w:r>
     </w:p>
@@ -73,21 +79,15 @@
     </w:p>
     <w:p/>
     <w:p>
-      <w:pPr>
-        <w:pStyle w:val="Prrafodelista"/>
-        <w:numPr>
-          <w:ilvl w:val="0"/>
-          <w:numId w:val="3"/>
-        </w:numPr>
-      </w:pPr>
+      <w:r>
+        <w:t xml:space="preserve">     </w:t>
+      </w:r>
       <w:r>
         <w:t xml:space="preserve">2. </w:t>
       </w:r>
-      <w:proofErr w:type="gramStart"/>
-      <w:r>
-        <w:t>¿ Qué</w:t>
-      </w:r>
-      <w:proofErr w:type="gramEnd"/>
+      <w:r>
+        <w:t>¿Qué</w:t>
+      </w:r>
       <w:r>
         <w:t xml:space="preserve"> es el método </w:t>
       </w:r>
@@ -168,11 +168,9 @@
           <w:numId w:val="3"/>
         </w:numPr>
       </w:pPr>
-      <w:proofErr w:type="gramStart"/>
-      <w:r>
-        <w:t>¿ De</w:t>
-      </w:r>
-      <w:proofErr w:type="gramEnd"/>
+      <w:r>
+        <w:t>¿De</w:t>
+      </w:r>
       <w:r>
         <w:t xml:space="preserve"> qué tipo pueden ser los fallos? </w:t>
       </w:r>
@@ -236,12 +234,119 @@
       </w:r>
       <w:proofErr w:type="gramEnd"/>
     </w:p>
-    <w:p>
+    <w:p/>
+    <w:p/>
+    <w:p>
+      <w:r>
+        <w:t>Tipos de aplicaciones</w:t>
+      </w:r>
+    </w:p>
+    <w:p>
+      <w:r>
+        <w:t>a) web</w:t>
+      </w:r>
+    </w:p>
+    <w:p>
+      <w:r>
+        <w:t>b) regionales</w:t>
+      </w:r>
+    </w:p>
+    <w:p>
+      <w:r>
+        <w:t>c) locales</w:t>
+      </w:r>
+    </w:p>
+    <w:p>
+      <w:pPr>
+        <w:rPr>
+          <w:b/>
+        </w:rPr>
+      </w:pPr>
+      <w:r>
+        <w:rPr>
+          <w:b/>
+        </w:rPr>
+        <w:t>d) a y c son correctas</w:t>
+      </w:r>
+    </w:p>
+    <w:p/>
+    <w:p>
+      <w:r>
+        <w:t>¿</w:t>
+      </w:r>
+      <w:proofErr w:type="spellStart"/>
+      <w:r>
+        <w:t>Que</w:t>
+      </w:r>
+      <w:proofErr w:type="spellEnd"/>
+      <w:r>
+        <w:t xml:space="preserve"> es el proceso de instalación?</w:t>
+      </w:r>
+    </w:p>
+    <w:p>
+      <w:pPr>
+        <w:pStyle w:val="Prrafodelista"/>
+        <w:numPr>
+          <w:ilvl w:val="0"/>
+          <w:numId w:val="6"/>
+        </w:numPr>
+      </w:pPr>
+      <w:r>
+        <w:t>Procedimiento necesario para que una app pueda ser hackeada en su equipo</w:t>
+      </w:r>
+    </w:p>
+    <w:p>
+      <w:pPr>
+        <w:pStyle w:val="Prrafodelista"/>
+        <w:numPr>
+          <w:ilvl w:val="0"/>
+          <w:numId w:val="6"/>
+        </w:numPr>
+      </w:pPr>
+      <w:r>
+        <w:t>Procedimiento no necesario para que una app pueda ser ejecutada en un equipo</w:t>
+      </w:r>
+    </w:p>
+    <w:p>
+      <w:pPr>
+        <w:pStyle w:val="Prrafodelista"/>
+        <w:numPr>
+          <w:ilvl w:val="0"/>
+          <w:numId w:val="6"/>
+        </w:numPr>
+        <w:rPr>
+          <w:b/>
+        </w:rPr>
+      </w:pPr>
+      <w:r>
+        <w:rPr>
+          <w:b/>
+        </w:rPr>
+        <w:t>Procedimiento necesario para que una app pueda ser ejecutada en un equipo</w:t>
+      </w:r>
+    </w:p>
+    <w:p>
+      <w:pPr>
+        <w:pStyle w:val="Prrafodelista"/>
+        <w:numPr>
+          <w:ilvl w:val="0"/>
+          <w:numId w:val="6"/>
+        </w:numPr>
+      </w:pPr>
+      <w:r>
+        <w:t>Es un software que se utiliza para procesar texto</w:t>
+      </w:r>
       <w:bookmarkStart w:id="0" w:name="_GoBack"/>
       <w:bookmarkEnd w:id="0"/>
     </w:p>
     <w:p/>
     <w:p/>
+    <w:p>
+      <w:r>
+        <w:lastRenderedPageBreak/>
+        <w:t>CLA</w:t>
+      </w:r>
+    </w:p>
     <w:p/>
     <w:sectPr>
       <w:pgSz w:w="11906" w:h="16838"/>
@@ -609,6 +714,95 @@
     </w:lvl>
   </w:abstractNum>
   <w:abstractNum w:abstractNumId="4" w15:restartNumberingAfterBreak="0">
+    <w:nsid w:val="48FF283A"/>
+    <w:multiLevelType w:val="hybridMultilevel"/>
+    <w:tmpl w:val="93D28B3C"/>
+    <w:lvl w:ilvl="0" w:tplc="0C0A0017">
+      <w:start w:val="1"/>
+      <w:numFmt w:val="lowerLetter"/>
+      <w:lvlText w:val="%1)"/>
+      <w:lvlJc w:val="left"/>
+      <w:pPr>
+        <w:ind w:left="720" w:hanging="360"/>
+      </w:pPr>
+      <w:rPr>
+        <w:rFonts w:hint="default"/>
+      </w:rPr>
+    </w:lvl>
+    <w:lvl w:ilvl="1" w:tplc="0C0A0019" w:tentative="1">
+      <w:start w:val="1"/>
+      <w:numFmt w:val="lowerLetter"/>
+      <w:lvlText w:val="%2."/>
+      <w:lvlJc w:val="left"/>
+      <w:pPr>
+        <w:ind w:left="1440" w:hanging="360"/>
+      </w:pPr>
+    </w:lvl>
+    <w:lvl w:ilvl="2" w:tplc="0C0A001B" w:tentative="1">
+      <w:start w:val="1"/>
+      <w:numFmt w:val="lowerRoman"/>
+      <w:lvlText w:val="%3."/>
+      <w:lvlJc w:val="right"/>
+      <w:pPr>
+        <w:ind w:left="2160" w:hanging="180"/>
+      </w:pPr>
+    </w:lvl>
+    <w:lvl w:ilvl="3" w:tplc="0C0A000F" w:tentative="1">
+      <w:start w:val="1"/>
+      <w:numFmt w:val="decimal"/>
+      <w:lvlText w:val="%4."/>
+      <w:lvlJc w:val="left"/>
+      <w:pPr>
+        <w:ind w:left="2880" w:hanging="360"/>
+      </w:pPr>
+    </w:lvl>
+    <w:lvl w:ilvl="4" w:tplc="0C0A0019" w:tentative="1">
+      <w:start w:val="1"/>
+      <w:numFmt w:val="lowerLetter"/>
+      <w:lvlText w:val="%5."/>
+      <w:lvlJc w:val="left"/>
+      <w:pPr>
+        <w:ind w:left="3600" w:hanging="360"/>
+      </w:pPr>
+    </w:lvl>
+    <w:lvl w:ilvl="5" w:tplc="0C0A001B" w:tentative="1">
+      <w:start w:val="1"/>
+      <w:numFmt w:val="lowerRoman"/>
+      <w:lvlText w:val="%6."/>
+      <w:lvlJc w:val="right"/>
+      <w:pPr>
+        <w:ind w:left="4320" w:hanging="180"/>
+      </w:pPr>
+    </w:lvl>
+    <w:lvl w:ilvl="6" w:tplc="0C0A000F" w:tentative="1">
+      <w:start w:val="1"/>
+      <w:numFmt w:val="decimal"/>
+      <w:lvlText w:val="%7."/>
+      <w:lvlJc w:val="left"/>
+      <w:pPr>
+        <w:ind w:left="5040" w:hanging="360"/>
+      </w:pPr>
+    </w:lvl>
+    <w:lvl w:ilvl="7" w:tplc="0C0A0019" w:tentative="1">
+      <w:start w:val="1"/>
+      <w:numFmt w:val="lowerLetter"/>
+      <w:lvlText w:val="%8."/>
+      <w:lvlJc w:val="left"/>
+      <w:pPr>
+        <w:ind w:left="5760" w:hanging="360"/>
+      </w:pPr>
+    </w:lvl>
+    <w:lvl w:ilvl="8" w:tplc="0C0A001B" w:tentative="1">
+      <w:start w:val="1"/>
+      <w:numFmt w:val="lowerRoman"/>
+      <w:lvlText w:val="%9."/>
+      <w:lvlJc w:val="right"/>
+      <w:pPr>
+        <w:ind w:left="6480" w:hanging="180"/>
+      </w:pPr>
+    </w:lvl>
+  </w:abstractNum>
+  <w:abstractNum w:abstractNumId="5" w15:restartNumberingAfterBreak="0">
     <w:nsid w:val="79544E1B"/>
     <w:multiLevelType w:val="hybridMultilevel"/>
     <w:tmpl w:val="2CCAB8DA"/>
@@ -710,6 +904,9 @@
     <w:abstractNumId w:val="3"/>
   </w:num>
   <w:num w:numId="5">
+    <w:abstractNumId w:val="5"/>
+  </w:num>
+  <w:num w:numId="6">
     <w:abstractNumId w:val="4"/>
   </w:num>
 </w:numbering>

</xml_diff>

<commit_message>
Preguntas 6 y 7
</commit_message>
<xml_diff>
--- a/Preguntas Tema 2 Ofimática.docx
+++ b/Preguntas Tema 2 Ofimática.docx
@@ -336,16 +336,199 @@
       <w:r>
         <w:t>Es un software que se utiliza para procesar texto</w:t>
       </w:r>
+    </w:p>
+    <w:p/>
+    <w:p/>
+    <w:p>
+      <w:pPr>
+        <w:pStyle w:val="Prrafodelista"/>
+        <w:numPr>
+          <w:ilvl w:val="0"/>
+          <w:numId w:val="7"/>
+        </w:numPr>
+        <w:spacing w:line="256" w:lineRule="auto"/>
+      </w:pPr>
+      <w:proofErr w:type="gramStart"/>
+      <w:r>
+        <w:lastRenderedPageBreak/>
+        <w:t>¿ Qué</w:t>
+      </w:r>
+      <w:proofErr w:type="gramEnd"/>
+      <w:r>
+        <w:t xml:space="preserve"> es un control de versiones?</w:t>
+      </w:r>
+    </w:p>
+    <w:p>
+      <w:pPr>
+        <w:pStyle w:val="Prrafodelista"/>
+        <w:numPr>
+          <w:ilvl w:val="0"/>
+          <w:numId w:val="8"/>
+        </w:numPr>
+        <w:spacing w:line="256" w:lineRule="auto"/>
+      </w:pPr>
+      <w:r>
+        <w:t>Software comercial</w:t>
+      </w:r>
+    </w:p>
+    <w:p>
+      <w:pPr>
+        <w:pStyle w:val="Prrafodelista"/>
+        <w:numPr>
+          <w:ilvl w:val="0"/>
+          <w:numId w:val="8"/>
+        </w:numPr>
+        <w:spacing w:line="256" w:lineRule="auto"/>
+      </w:pPr>
+      <w:proofErr w:type="gramStart"/>
+      <w:r>
+        <w:t>Software comprimidos</w:t>
+      </w:r>
+      <w:proofErr w:type="gramEnd"/>
+      <w:r>
+        <w:t xml:space="preserve"> con el objetivo de ahorrar tiempo</w:t>
+      </w:r>
+    </w:p>
+    <w:p>
+      <w:pPr>
+        <w:pStyle w:val="Prrafodelista"/>
+        <w:numPr>
+          <w:ilvl w:val="0"/>
+          <w:numId w:val="8"/>
+        </w:numPr>
+        <w:spacing w:line="256" w:lineRule="auto"/>
+        <w:rPr>
+          <w:b/>
+        </w:rPr>
+      </w:pPr>
+      <w:r>
+        <w:rPr>
+          <w:b/>
+        </w:rPr>
+        <w:t xml:space="preserve">Conjunto de procesos destinados a mantener la calidad de un determinado software en cada una de las etapas </w:t>
+      </w:r>
+      <w:proofErr w:type="gramStart"/>
+      <w:r>
+        <w:rPr>
+          <w:b/>
+        </w:rPr>
+        <w:t>de los desarrollo</w:t>
+      </w:r>
+      <w:proofErr w:type="gramEnd"/>
+      <w:r>
+        <w:rPr>
+          <w:b/>
+        </w:rPr>
+        <w:t>.</w:t>
+      </w:r>
+    </w:p>
+    <w:p>
+      <w:pPr>
+        <w:pStyle w:val="Prrafodelista"/>
+        <w:numPr>
+          <w:ilvl w:val="0"/>
+          <w:numId w:val="8"/>
+        </w:numPr>
+        <w:spacing w:line="256" w:lineRule="auto"/>
+      </w:pPr>
+      <w:r>
+        <w:t>Todas son correctas</w:t>
+      </w:r>
+    </w:p>
+    <w:p>
+      <w:pPr>
+        <w:pStyle w:val="Prrafodelista"/>
+        <w:ind w:left="1080"/>
+      </w:pPr>
+    </w:p>
+    <w:p>
+      <w:pPr>
+        <w:pStyle w:val="Prrafodelista"/>
+        <w:numPr>
+          <w:ilvl w:val="0"/>
+          <w:numId w:val="7"/>
+        </w:numPr>
+        <w:spacing w:line="256" w:lineRule="auto"/>
+      </w:pPr>
+      <w:r>
+        <w:t xml:space="preserve">Señala la correcta </w:t>
+      </w:r>
+    </w:p>
+    <w:p>
+      <w:pPr>
+        <w:pStyle w:val="Prrafodelista"/>
+        <w:numPr>
+          <w:ilvl w:val="0"/>
+          <w:numId w:val="9"/>
+        </w:numPr>
+        <w:spacing w:line="256" w:lineRule="auto"/>
+      </w:pPr>
+      <w:r>
+        <w:t>Tener una aplicación actualizada es lo mismo que tener la última versión</w:t>
+      </w:r>
+    </w:p>
+    <w:p>
+      <w:pPr>
+        <w:pStyle w:val="Prrafodelista"/>
+        <w:numPr>
+          <w:ilvl w:val="0"/>
+          <w:numId w:val="9"/>
+        </w:numPr>
+        <w:spacing w:line="256" w:lineRule="auto"/>
+        <w:rPr>
+          <w:b/>
+        </w:rPr>
+      </w:pPr>
+      <w:r>
+        <w:rPr>
+          <w:b/>
+        </w:rPr>
+        <w:t xml:space="preserve">Tener una aplicación actualizada no es lo mismo que tener la </w:t>
+      </w:r>
+      <w:proofErr w:type="spellStart"/>
+      <w:r>
+        <w:rPr>
+          <w:b/>
+        </w:rPr>
+        <w:t>ultima</w:t>
+      </w:r>
+      <w:proofErr w:type="spellEnd"/>
+      <w:r>
+        <w:rPr>
+          <w:b/>
+        </w:rPr>
+        <w:t xml:space="preserve"> versión </w:t>
+      </w:r>
+    </w:p>
+    <w:p>
+      <w:pPr>
+        <w:pStyle w:val="Prrafodelista"/>
+        <w:numPr>
+          <w:ilvl w:val="0"/>
+          <w:numId w:val="9"/>
+        </w:numPr>
+        <w:spacing w:line="256" w:lineRule="auto"/>
+      </w:pPr>
+      <w:r>
+        <w:t>Ninguna es correcta</w:t>
+      </w:r>
+    </w:p>
+    <w:p>
+      <w:pPr>
+        <w:pStyle w:val="Prrafodelista"/>
+        <w:numPr>
+          <w:ilvl w:val="0"/>
+          <w:numId w:val="9"/>
+        </w:numPr>
+        <w:spacing w:line="256" w:lineRule="auto"/>
+      </w:pPr>
+      <w:r>
+        <w:t xml:space="preserve">Solo la c es correcta </w:t>
+      </w:r>
+    </w:p>
+    <w:p>
       <w:bookmarkStart w:id="0" w:name="_GoBack"/>
       <w:bookmarkEnd w:id="0"/>
-    </w:p>
-    <w:p/>
-    <w:p/>
-    <w:p>
-      <w:r>
-        <w:lastRenderedPageBreak/>
-        <w:t>CLA</w:t>
-      </w:r>
     </w:p>
     <w:p/>
     <w:sectPr>
@@ -625,6 +808,92 @@
     </w:lvl>
   </w:abstractNum>
   <w:abstractNum w:abstractNumId="3" w15:restartNumberingAfterBreak="0">
+    <w:nsid w:val="34B71BE5"/>
+    <w:multiLevelType w:val="hybridMultilevel"/>
+    <w:tmpl w:val="93580F32"/>
+    <w:lvl w:ilvl="0" w:tplc="572ED11A">
+      <w:start w:val="1"/>
+      <w:numFmt w:val="upperLetter"/>
+      <w:lvlText w:val="%1)"/>
+      <w:lvlJc w:val="left"/>
+      <w:pPr>
+        <w:ind w:left="1080" w:hanging="360"/>
+      </w:pPr>
+    </w:lvl>
+    <w:lvl w:ilvl="1" w:tplc="0C0A0019">
+      <w:start w:val="1"/>
+      <w:numFmt w:val="lowerLetter"/>
+      <w:lvlText w:val="%2."/>
+      <w:lvlJc w:val="left"/>
+      <w:pPr>
+        <w:ind w:left="1800" w:hanging="360"/>
+      </w:pPr>
+    </w:lvl>
+    <w:lvl w:ilvl="2" w:tplc="0C0A001B">
+      <w:start w:val="1"/>
+      <w:numFmt w:val="lowerRoman"/>
+      <w:lvlText w:val="%3."/>
+      <w:lvlJc w:val="right"/>
+      <w:pPr>
+        <w:ind w:left="2520" w:hanging="180"/>
+      </w:pPr>
+    </w:lvl>
+    <w:lvl w:ilvl="3" w:tplc="0C0A000F">
+      <w:start w:val="1"/>
+      <w:numFmt w:val="decimal"/>
+      <w:lvlText w:val="%4."/>
+      <w:lvlJc w:val="left"/>
+      <w:pPr>
+        <w:ind w:left="3240" w:hanging="360"/>
+      </w:pPr>
+    </w:lvl>
+    <w:lvl w:ilvl="4" w:tplc="0C0A0019">
+      <w:start w:val="1"/>
+      <w:numFmt w:val="lowerLetter"/>
+      <w:lvlText w:val="%5."/>
+      <w:lvlJc w:val="left"/>
+      <w:pPr>
+        <w:ind w:left="3960" w:hanging="360"/>
+      </w:pPr>
+    </w:lvl>
+    <w:lvl w:ilvl="5" w:tplc="0C0A001B">
+      <w:start w:val="1"/>
+      <w:numFmt w:val="lowerRoman"/>
+      <w:lvlText w:val="%6."/>
+      <w:lvlJc w:val="right"/>
+      <w:pPr>
+        <w:ind w:left="4680" w:hanging="180"/>
+      </w:pPr>
+    </w:lvl>
+    <w:lvl w:ilvl="6" w:tplc="0C0A000F">
+      <w:start w:val="1"/>
+      <w:numFmt w:val="decimal"/>
+      <w:lvlText w:val="%7."/>
+      <w:lvlJc w:val="left"/>
+      <w:pPr>
+        <w:ind w:left="5400" w:hanging="360"/>
+      </w:pPr>
+    </w:lvl>
+    <w:lvl w:ilvl="7" w:tplc="0C0A0019">
+      <w:start w:val="1"/>
+      <w:numFmt w:val="lowerLetter"/>
+      <w:lvlText w:val="%8."/>
+      <w:lvlJc w:val="left"/>
+      <w:pPr>
+        <w:ind w:left="6120" w:hanging="360"/>
+      </w:pPr>
+    </w:lvl>
+    <w:lvl w:ilvl="8" w:tplc="0C0A001B">
+      <w:start w:val="1"/>
+      <w:numFmt w:val="lowerRoman"/>
+      <w:lvlText w:val="%9."/>
+      <w:lvlJc w:val="right"/>
+      <w:pPr>
+        <w:ind w:left="6840" w:hanging="180"/>
+      </w:pPr>
+    </w:lvl>
+  </w:abstractNum>
+  <w:abstractNum w:abstractNumId="4" w15:restartNumberingAfterBreak="0">
     <w:nsid w:val="45580229"/>
     <w:multiLevelType w:val="hybridMultilevel"/>
     <w:tmpl w:val="E91EDC0A"/>
@@ -713,7 +982,7 @@
       </w:pPr>
     </w:lvl>
   </w:abstractNum>
-  <w:abstractNum w:abstractNumId="4" w15:restartNumberingAfterBreak="0">
+  <w:abstractNum w:abstractNumId="5" w15:restartNumberingAfterBreak="0">
     <w:nsid w:val="48FF283A"/>
     <w:multiLevelType w:val="hybridMultilevel"/>
     <w:tmpl w:val="93D28B3C"/>
@@ -802,7 +1071,93 @@
       </w:pPr>
     </w:lvl>
   </w:abstractNum>
-  <w:abstractNum w:abstractNumId="5" w15:restartNumberingAfterBreak="0">
+  <w:abstractNum w:abstractNumId="6" w15:restartNumberingAfterBreak="0">
+    <w:nsid w:val="67B12DEC"/>
+    <w:multiLevelType w:val="hybridMultilevel"/>
+    <w:tmpl w:val="73AABDEA"/>
+    <w:lvl w:ilvl="0" w:tplc="572ED11A">
+      <w:start w:val="1"/>
+      <w:numFmt w:val="upperLetter"/>
+      <w:lvlText w:val="%1)"/>
+      <w:lvlJc w:val="left"/>
+      <w:pPr>
+        <w:ind w:left="1080" w:hanging="360"/>
+      </w:pPr>
+    </w:lvl>
+    <w:lvl w:ilvl="1" w:tplc="0C0A0019">
+      <w:start w:val="1"/>
+      <w:numFmt w:val="lowerLetter"/>
+      <w:lvlText w:val="%2."/>
+      <w:lvlJc w:val="left"/>
+      <w:pPr>
+        <w:ind w:left="1800" w:hanging="360"/>
+      </w:pPr>
+    </w:lvl>
+    <w:lvl w:ilvl="2" w:tplc="0C0A001B">
+      <w:start w:val="1"/>
+      <w:numFmt w:val="lowerRoman"/>
+      <w:lvlText w:val="%3."/>
+      <w:lvlJc w:val="right"/>
+      <w:pPr>
+        <w:ind w:left="2520" w:hanging="180"/>
+      </w:pPr>
+    </w:lvl>
+    <w:lvl w:ilvl="3" w:tplc="0C0A000F">
+      <w:start w:val="1"/>
+      <w:numFmt w:val="decimal"/>
+      <w:lvlText w:val="%4."/>
+      <w:lvlJc w:val="left"/>
+      <w:pPr>
+        <w:ind w:left="3240" w:hanging="360"/>
+      </w:pPr>
+    </w:lvl>
+    <w:lvl w:ilvl="4" w:tplc="0C0A0019">
+      <w:start w:val="1"/>
+      <w:numFmt w:val="lowerLetter"/>
+      <w:lvlText w:val="%5."/>
+      <w:lvlJc w:val="left"/>
+      <w:pPr>
+        <w:ind w:left="3960" w:hanging="360"/>
+      </w:pPr>
+    </w:lvl>
+    <w:lvl w:ilvl="5" w:tplc="0C0A001B">
+      <w:start w:val="1"/>
+      <w:numFmt w:val="lowerRoman"/>
+      <w:lvlText w:val="%6."/>
+      <w:lvlJc w:val="right"/>
+      <w:pPr>
+        <w:ind w:left="4680" w:hanging="180"/>
+      </w:pPr>
+    </w:lvl>
+    <w:lvl w:ilvl="6" w:tplc="0C0A000F">
+      <w:start w:val="1"/>
+      <w:numFmt w:val="decimal"/>
+      <w:lvlText w:val="%7."/>
+      <w:lvlJc w:val="left"/>
+      <w:pPr>
+        <w:ind w:left="5400" w:hanging="360"/>
+      </w:pPr>
+    </w:lvl>
+    <w:lvl w:ilvl="7" w:tplc="0C0A0019">
+      <w:start w:val="1"/>
+      <w:numFmt w:val="lowerLetter"/>
+      <w:lvlText w:val="%8."/>
+      <w:lvlJc w:val="left"/>
+      <w:pPr>
+        <w:ind w:left="6120" w:hanging="360"/>
+      </w:pPr>
+    </w:lvl>
+    <w:lvl w:ilvl="8" w:tplc="0C0A001B">
+      <w:start w:val="1"/>
+      <w:numFmt w:val="lowerRoman"/>
+      <w:lvlText w:val="%9."/>
+      <w:lvlJc w:val="right"/>
+      <w:pPr>
+        <w:ind w:left="6840" w:hanging="180"/>
+      </w:pPr>
+    </w:lvl>
+  </w:abstractNum>
+  <w:abstractNum w:abstractNumId="7" w15:restartNumberingAfterBreak="0">
     <w:nsid w:val="79544E1B"/>
     <w:multiLevelType w:val="hybridMultilevel"/>
     <w:tmpl w:val="2CCAB8DA"/>
@@ -901,13 +1256,103 @@
     <w:abstractNumId w:val="1"/>
   </w:num>
   <w:num w:numId="4">
-    <w:abstractNumId w:val="3"/>
+    <w:abstractNumId w:val="4"/>
   </w:num>
   <w:num w:numId="5">
+    <w:abstractNumId w:val="7"/>
+  </w:num>
+  <w:num w:numId="6">
     <w:abstractNumId w:val="5"/>
   </w:num>
-  <w:num w:numId="6">
-    <w:abstractNumId w:val="4"/>
+  <w:num w:numId="7">
+    <w:abstractNumId w:val="1"/>
+    <w:lvlOverride w:ilvl="0">
+      <w:startOverride w:val="1"/>
+    </w:lvlOverride>
+    <w:lvlOverride w:ilvl="1">
+      <w:startOverride w:val="1"/>
+    </w:lvlOverride>
+    <w:lvlOverride w:ilvl="2">
+      <w:startOverride w:val="1"/>
+    </w:lvlOverride>
+    <w:lvlOverride w:ilvl="3">
+      <w:startOverride w:val="1"/>
+    </w:lvlOverride>
+    <w:lvlOverride w:ilvl="4">
+      <w:startOverride w:val="1"/>
+    </w:lvlOverride>
+    <w:lvlOverride w:ilvl="5">
+      <w:startOverride w:val="1"/>
+    </w:lvlOverride>
+    <w:lvlOverride w:ilvl="6">
+      <w:startOverride w:val="1"/>
+    </w:lvlOverride>
+    <w:lvlOverride w:ilvl="7">
+      <w:startOverride w:val="1"/>
+    </w:lvlOverride>
+    <w:lvlOverride w:ilvl="8">
+      <w:startOverride w:val="1"/>
+    </w:lvlOverride>
+  </w:num>
+  <w:num w:numId="8">
+    <w:abstractNumId w:val="6"/>
+    <w:lvlOverride w:ilvl="0">
+      <w:startOverride w:val="1"/>
+    </w:lvlOverride>
+    <w:lvlOverride w:ilvl="1">
+      <w:startOverride w:val="1"/>
+    </w:lvlOverride>
+    <w:lvlOverride w:ilvl="2">
+      <w:startOverride w:val="1"/>
+    </w:lvlOverride>
+    <w:lvlOverride w:ilvl="3">
+      <w:startOverride w:val="1"/>
+    </w:lvlOverride>
+    <w:lvlOverride w:ilvl="4">
+      <w:startOverride w:val="1"/>
+    </w:lvlOverride>
+    <w:lvlOverride w:ilvl="5">
+      <w:startOverride w:val="1"/>
+    </w:lvlOverride>
+    <w:lvlOverride w:ilvl="6">
+      <w:startOverride w:val="1"/>
+    </w:lvlOverride>
+    <w:lvlOverride w:ilvl="7">
+      <w:startOverride w:val="1"/>
+    </w:lvlOverride>
+    <w:lvlOverride w:ilvl="8">
+      <w:startOverride w:val="1"/>
+    </w:lvlOverride>
+  </w:num>
+  <w:num w:numId="9">
+    <w:abstractNumId w:val="3"/>
+    <w:lvlOverride w:ilvl="0">
+      <w:startOverride w:val="1"/>
+    </w:lvlOverride>
+    <w:lvlOverride w:ilvl="1">
+      <w:startOverride w:val="1"/>
+    </w:lvlOverride>
+    <w:lvlOverride w:ilvl="2">
+      <w:startOverride w:val="1"/>
+    </w:lvlOverride>
+    <w:lvlOverride w:ilvl="3">
+      <w:startOverride w:val="1"/>
+    </w:lvlOverride>
+    <w:lvlOverride w:ilvl="4">
+      <w:startOverride w:val="1"/>
+    </w:lvlOverride>
+    <w:lvlOverride w:ilvl="5">
+      <w:startOverride w:val="1"/>
+    </w:lvlOverride>
+    <w:lvlOverride w:ilvl="6">
+      <w:startOverride w:val="1"/>
+    </w:lvlOverride>
+    <w:lvlOverride w:ilvl="7">
+      <w:startOverride w:val="1"/>
+    </w:lvlOverride>
+    <w:lvlOverride w:ilvl="8">
+      <w:startOverride w:val="1"/>
+    </w:lvlOverride>
   </w:num>
 </w:numbering>
 </file>

</xml_diff>